<commit_message>
add interpolator and pid on hs,angle
</commit_message>
<xml_diff>
--- a/bereshitReport.docx
+++ b/bereshitReport.docx
@@ -187,20 +187,17 @@
       <w:pPr>
         <w:rPr>
           <w:rFonts w:asciiTheme="minorBidi" w:hAnsiTheme="minorBidi"/>
-          <w:lang w:val="en-IL"/>
-        </w:rPr>
-      </w:pPr>
-      <w:r>
-        <w:rPr>
-          <w:rFonts w:asciiTheme="minorBidi" w:hAnsiTheme="minorBidi"/>
-          <w:lang w:val="en-IL"/>
+        </w:rPr>
+      </w:pPr>
+      <w:r>
+        <w:rPr>
+          <w:rFonts w:asciiTheme="minorBidi" w:hAnsiTheme="minorBidi"/>
         </w:rPr>
         <w:t>-</w:t>
       </w:r>
       <w:r>
         <w:rPr>
           <w:rFonts w:asciiTheme="minorBidi" w:hAnsiTheme="minorBidi"/>
-          <w:lang w:val="en-IL"/>
         </w:rPr>
         <w:t xml:space="preserve"> The spacecraft began its final descent with no abort capability </w:t>
       </w:r>
@@ -209,20 +206,17 @@
       <w:pPr>
         <w:rPr>
           <w:rFonts w:asciiTheme="minorBidi" w:hAnsiTheme="minorBidi"/>
-          <w:lang w:val="en-IL"/>
-        </w:rPr>
-      </w:pPr>
-      <w:r>
-        <w:rPr>
-          <w:rFonts w:asciiTheme="minorBidi" w:hAnsiTheme="minorBidi"/>
-          <w:lang w:val="en-IL"/>
+        </w:rPr>
+      </w:pPr>
+      <w:r>
+        <w:rPr>
+          <w:rFonts w:asciiTheme="minorBidi" w:hAnsiTheme="minorBidi"/>
         </w:rPr>
         <w:t xml:space="preserve">- </w:t>
       </w:r>
       <w:r>
         <w:rPr>
           <w:rFonts w:asciiTheme="minorBidi" w:hAnsiTheme="minorBidi"/>
-          <w:lang w:val="en-IL"/>
         </w:rPr>
         <w:t xml:space="preserve">Main engine activated successfully </w:t>
       </w:r>
@@ -236,14 +230,12 @@
       <w:r>
         <w:rPr>
           <w:rFonts w:asciiTheme="minorBidi" w:hAnsiTheme="minorBidi"/>
-          <w:lang w:val="en-IL"/>
         </w:rPr>
         <w:t>-</w:t>
       </w:r>
       <w:r>
         <w:rPr>
           <w:rFonts w:asciiTheme="minorBidi" w:hAnsiTheme="minorBidi"/>
-          <w:lang w:val="en-IL"/>
         </w:rPr>
         <w:t xml:space="preserve"> All systems appeared stable at this point</w:t>
       </w:r>
@@ -389,7 +381,6 @@
       <w:pPr>
         <w:rPr>
           <w:rFonts w:asciiTheme="minorBidi" w:hAnsiTheme="minorBidi"/>
-          <w:lang w:val="en-IL"/>
         </w:rPr>
       </w:pPr>
       <w:r>
@@ -401,7 +392,6 @@
       <w:r>
         <w:rPr>
           <w:rFonts w:asciiTheme="minorBidi" w:hAnsiTheme="minorBidi"/>
-          <w:lang w:val="en-IL"/>
         </w:rPr>
         <w:t xml:space="preserve">Communication with the NASA ground station was lost </w:t>
       </w:r>
@@ -410,20 +400,17 @@
       <w:pPr>
         <w:rPr>
           <w:rFonts w:asciiTheme="minorBidi" w:hAnsiTheme="minorBidi"/>
-          <w:lang w:val="en-IL"/>
-        </w:rPr>
-      </w:pPr>
-      <w:r>
-        <w:rPr>
-          <w:rFonts w:asciiTheme="minorBidi" w:hAnsiTheme="minorBidi"/>
-          <w:lang w:val="en-IL"/>
+        </w:rPr>
+      </w:pPr>
+      <w:r>
+        <w:rPr>
+          <w:rFonts w:asciiTheme="minorBidi" w:hAnsiTheme="minorBidi"/>
         </w:rPr>
         <w:t xml:space="preserve">- </w:t>
       </w:r>
       <w:r>
         <w:rPr>
           <w:rFonts w:asciiTheme="minorBidi" w:hAnsiTheme="minorBidi"/>
-          <w:lang w:val="en-IL"/>
         </w:rPr>
         <w:t xml:space="preserve">System data appeared frozen at: </w:t>
       </w:r>
@@ -436,13 +423,11 @@
         </w:numPr>
         <w:rPr>
           <w:rFonts w:asciiTheme="minorBidi" w:hAnsiTheme="minorBidi"/>
-          <w:lang w:val="en-IL"/>
-        </w:rPr>
-      </w:pPr>
-      <w:r>
-        <w:rPr>
-          <w:rFonts w:asciiTheme="minorBidi" w:hAnsiTheme="minorBidi"/>
-          <w:lang w:val="en-IL"/>
+        </w:rPr>
+      </w:pPr>
+      <w:r>
+        <w:rPr>
+          <w:rFonts w:asciiTheme="minorBidi" w:hAnsiTheme="minorBidi"/>
         </w:rPr>
         <w:t>Altitude: 13,673 meters</w:t>
       </w:r>
@@ -455,13 +440,11 @@
         </w:numPr>
         <w:rPr>
           <w:rFonts w:asciiTheme="minorBidi" w:hAnsiTheme="minorBidi"/>
-          <w:lang w:val="en-IL"/>
-        </w:rPr>
-      </w:pPr>
-      <w:r>
-        <w:rPr>
-          <w:rFonts w:asciiTheme="minorBidi" w:hAnsiTheme="minorBidi"/>
-          <w:lang w:val="en-IL"/>
+        </w:rPr>
+      </w:pPr>
+      <w:r>
+        <w:rPr>
+          <w:rFonts w:asciiTheme="minorBidi" w:hAnsiTheme="minorBidi"/>
         </w:rPr>
         <w:t>HS: 928.8 m/s</w:t>
       </w:r>
@@ -474,13 +457,11 @@
         </w:numPr>
         <w:rPr>
           <w:rFonts w:asciiTheme="minorBidi" w:hAnsiTheme="minorBidi"/>
-          <w:lang w:val="en-IL"/>
-        </w:rPr>
-      </w:pPr>
-      <w:r>
-        <w:rPr>
-          <w:rFonts w:asciiTheme="minorBidi" w:hAnsiTheme="minorBidi"/>
-          <w:lang w:val="en-IL"/>
+        </w:rPr>
+      </w:pPr>
+      <w:r>
+        <w:rPr>
+          <w:rFonts w:asciiTheme="minorBidi" w:hAnsiTheme="minorBidi"/>
         </w:rPr>
         <w:lastRenderedPageBreak/>
         <w:t>VS: 24.8 m/s</w:t>
@@ -507,7 +488,7 @@
           <w:bdr w:val="none" w:sz="0" w:space="0" w:color="auto" w:frame="1"/>
         </w:rPr>
         <w:drawing>
-          <wp:inline distT="0" distB="0" distL="0" distR="0" wp14:anchorId="2A2B7343" wp14:editId="7300D1AA">
+          <wp:inline distT="0" distB="0" distL="0" distR="0" wp14:anchorId="2A2B7343" wp14:editId="03E4642E">
             <wp:extent cx="4383186" cy="2452370"/>
             <wp:effectExtent l="0" t="0" r="0" b="5080"/>
             <wp:docPr id="1641179630" name="Picture 2" descr="A computer screen shot of a satellite&#10;&#10;AI-generated content may be incorrect."/>
@@ -596,7 +577,6 @@
       <w:pPr>
         <w:rPr>
           <w:rFonts w:asciiTheme="minorBidi" w:hAnsiTheme="minorBidi"/>
-          <w:lang w:val="en-IL"/>
         </w:rPr>
       </w:pPr>
       <w:r>
@@ -608,7 +588,6 @@
       <w:r>
         <w:rPr>
           <w:rFonts w:asciiTheme="minorBidi" w:hAnsiTheme="minorBidi"/>
-          <w:lang w:val="en-IL"/>
         </w:rPr>
         <w:t xml:space="preserve">Vertical and horizontal speeds had increased significantly </w:t>
       </w:r>
@@ -617,20 +596,17 @@
       <w:pPr>
         <w:rPr>
           <w:rFonts w:asciiTheme="minorBidi" w:hAnsiTheme="minorBidi"/>
-          <w:lang w:val="en-IL"/>
-        </w:rPr>
-      </w:pPr>
-      <w:r>
-        <w:rPr>
-          <w:rFonts w:asciiTheme="minorBidi" w:hAnsiTheme="minorBidi"/>
-          <w:lang w:val="en-IL"/>
+        </w:rPr>
+      </w:pPr>
+      <w:r>
+        <w:rPr>
+          <w:rFonts w:asciiTheme="minorBidi" w:hAnsiTheme="minorBidi"/>
         </w:rPr>
         <w:t>-</w:t>
       </w:r>
       <w:r>
         <w:rPr>
           <w:rFonts w:asciiTheme="minorBidi" w:hAnsiTheme="minorBidi"/>
-          <w:lang w:val="en-IL"/>
         </w:rPr>
         <w:t xml:space="preserve"> Main engine was no longer firing </w:t>
       </w:r>
@@ -639,20 +615,17 @@
       <w:pPr>
         <w:rPr>
           <w:rFonts w:asciiTheme="minorBidi" w:hAnsiTheme="minorBidi"/>
-          <w:lang w:val="en-IL"/>
-        </w:rPr>
-      </w:pPr>
-      <w:r>
-        <w:rPr>
-          <w:rFonts w:asciiTheme="minorBidi" w:hAnsiTheme="minorBidi"/>
-          <w:lang w:val="en-IL"/>
+        </w:rPr>
+      </w:pPr>
+      <w:r>
+        <w:rPr>
+          <w:rFonts w:asciiTheme="minorBidi" w:hAnsiTheme="minorBidi"/>
         </w:rPr>
         <w:t>-</w:t>
       </w:r>
       <w:r>
         <w:rPr>
           <w:rFonts w:asciiTheme="minorBidi" w:hAnsiTheme="minorBidi"/>
-          <w:lang w:val="en-IL"/>
         </w:rPr>
         <w:t xml:space="preserve"> Horizontal speed continued to increase, suggesting unintended rotation</w:t>
       </w:r>
@@ -678,20 +651,17 @@
       <w:pPr>
         <w:rPr>
           <w:rFonts w:asciiTheme="minorBidi" w:hAnsiTheme="minorBidi"/>
-          <w:lang w:val="en-IL"/>
-        </w:rPr>
-      </w:pPr>
-      <w:r>
-        <w:rPr>
-          <w:rFonts w:asciiTheme="minorBidi" w:hAnsiTheme="minorBidi"/>
-          <w:lang w:val="en-IL"/>
+        </w:rPr>
+      </w:pPr>
+      <w:r>
+        <w:rPr>
+          <w:rFonts w:asciiTheme="minorBidi" w:hAnsiTheme="minorBidi"/>
         </w:rPr>
         <w:t xml:space="preserve">- </w:t>
       </w:r>
       <w:r>
         <w:rPr>
           <w:rFonts w:asciiTheme="minorBidi" w:hAnsiTheme="minorBidi"/>
-          <w:lang w:val="en-IL"/>
         </w:rPr>
         <w:t xml:space="preserve">Unclear whether main engine had reignited </w:t>
       </w:r>
@@ -700,20 +670,17 @@
       <w:pPr>
         <w:rPr>
           <w:rFonts w:asciiTheme="minorBidi" w:hAnsiTheme="minorBidi"/>
-          <w:lang w:val="en-IL"/>
-        </w:rPr>
-      </w:pPr>
-      <w:r>
-        <w:rPr>
-          <w:rFonts w:asciiTheme="minorBidi" w:hAnsiTheme="minorBidi"/>
-          <w:lang w:val="en-IL"/>
+        </w:rPr>
+      </w:pPr>
+      <w:r>
+        <w:rPr>
+          <w:rFonts w:asciiTheme="minorBidi" w:hAnsiTheme="minorBidi"/>
         </w:rPr>
         <w:t>-</w:t>
       </w:r>
       <w:r>
         <w:rPr>
           <w:rFonts w:asciiTheme="minorBidi" w:hAnsiTheme="minorBidi"/>
-          <w:lang w:val="en-IL"/>
         </w:rPr>
         <w:t xml:space="preserve"> Speeds continued to rise instead of decrease </w:t>
       </w:r>
@@ -722,20 +689,17 @@
       <w:pPr>
         <w:rPr>
           <w:rFonts w:asciiTheme="minorBidi" w:hAnsiTheme="minorBidi"/>
-          <w:lang w:val="en-IL"/>
-        </w:rPr>
-      </w:pPr>
-      <w:r>
-        <w:rPr>
-          <w:rFonts w:asciiTheme="minorBidi" w:hAnsiTheme="minorBidi"/>
-          <w:lang w:val="en-IL"/>
+        </w:rPr>
+      </w:pPr>
+      <w:r>
+        <w:rPr>
+          <w:rFonts w:asciiTheme="minorBidi" w:hAnsiTheme="minorBidi"/>
         </w:rPr>
         <w:t>-</w:t>
       </w:r>
       <w:r>
         <w:rPr>
           <w:rFonts w:asciiTheme="minorBidi" w:hAnsiTheme="minorBidi"/>
-          <w:lang w:val="en-IL"/>
         </w:rPr>
         <w:t xml:space="preserve"> Control of the lander was compromised</w:t>
       </w:r>
@@ -800,7 +764,6 @@
       <w:pPr>
         <w:rPr>
           <w:rFonts w:asciiTheme="minorBidi" w:hAnsiTheme="minorBidi"/>
-          <w:lang w:val="en-IL"/>
         </w:rPr>
       </w:pPr>
       <w:r>
@@ -812,7 +775,6 @@
       <w:r>
         <w:rPr>
           <w:rFonts w:asciiTheme="minorBidi" w:hAnsiTheme="minorBidi"/>
-          <w:lang w:val="en-IL"/>
         </w:rPr>
         <w:t xml:space="preserve">Communication was permanently lost </w:t>
       </w:r>
@@ -821,20 +783,17 @@
       <w:pPr>
         <w:rPr>
           <w:rFonts w:asciiTheme="minorBidi" w:hAnsiTheme="minorBidi"/>
-          <w:lang w:val="en-IL"/>
-        </w:rPr>
-      </w:pPr>
-      <w:r>
-        <w:rPr>
-          <w:rFonts w:asciiTheme="minorBidi" w:hAnsiTheme="minorBidi"/>
-          <w:lang w:val="en-IL"/>
+        </w:rPr>
+      </w:pPr>
+      <w:r>
+        <w:rPr>
+          <w:rFonts w:asciiTheme="minorBidi" w:hAnsiTheme="minorBidi"/>
         </w:rPr>
         <w:t>-</w:t>
       </w:r>
       <w:r>
         <w:rPr>
           <w:rFonts w:asciiTheme="minorBidi" w:hAnsiTheme="minorBidi"/>
-          <w:lang w:val="en-IL"/>
         </w:rPr>
         <w:t xml:space="preserve"> Estimated crash speed: over 3,000 km/h</w:t>
       </w:r>
@@ -845,7 +804,6 @@
           <w:rFonts w:asciiTheme="minorBidi" w:hAnsiTheme="minorBidi"/>
           <w:b/>
           <w:bCs/>
-          <w:lang w:val="en-IL"/>
         </w:rPr>
       </w:pPr>
       <w:r>
@@ -853,7 +811,6 @@
           <w:rFonts w:asciiTheme="minorBidi" w:hAnsiTheme="minorBidi"/>
           <w:b/>
           <w:bCs/>
-          <w:lang w:val="en-IL"/>
         </w:rPr>
         <w:t>Root Cause Analysis</w:t>
       </w:r>
@@ -862,13 +819,11 @@
       <w:pPr>
         <w:rPr>
           <w:rFonts w:asciiTheme="minorBidi" w:hAnsiTheme="minorBidi"/>
-          <w:lang w:val="en-IL"/>
-        </w:rPr>
-      </w:pPr>
-      <w:r>
-        <w:rPr>
-          <w:rFonts w:asciiTheme="minorBidi" w:hAnsiTheme="minorBidi"/>
-          <w:lang w:val="en-IL"/>
+        </w:rPr>
+      </w:pPr>
+      <w:r>
+        <w:rPr>
+          <w:rFonts w:asciiTheme="minorBidi" w:hAnsiTheme="minorBidi"/>
         </w:rPr>
         <w:t>The crash was caused by a chain reaction initiated by the IMU2 failure. IMUs are critical components that measure a spacecraft's orientation, rotation, and acceleration. The failure sequence can be broken down as follows:</w:t>
       </w:r>
@@ -881,7 +836,6 @@
         </w:numPr>
         <w:rPr>
           <w:rFonts w:asciiTheme="minorBidi" w:hAnsiTheme="minorBidi"/>
-          <w:lang w:val="en-IL"/>
         </w:rPr>
       </w:pPr>
       <w:r>
@@ -889,14 +843,12 @@
           <w:rFonts w:asciiTheme="minorBidi" w:hAnsiTheme="minorBidi"/>
           <w:b/>
           <w:bCs/>
-          <w:lang w:val="en-IL"/>
         </w:rPr>
         <w:t>Primary Hardware Failure</w:t>
       </w:r>
       <w:r>
         <w:rPr>
           <w:rFonts w:asciiTheme="minorBidi" w:hAnsiTheme="minorBidi"/>
-          <w:lang w:val="en-IL"/>
         </w:rPr>
         <w:t>: IMU2 experienced a malfunction, the exact nature of which is not publicly disclosed but likely involved sensor drift or complete failure.</w:t>
       </w:r>
@@ -909,7 +861,6 @@
         </w:numPr>
         <w:rPr>
           <w:rFonts w:asciiTheme="minorBidi" w:hAnsiTheme="minorBidi"/>
-          <w:lang w:val="en-IL"/>
         </w:rPr>
       </w:pPr>
       <w:r>
@@ -917,21 +868,18 @@
           <w:rFonts w:asciiTheme="minorBidi" w:hAnsiTheme="minorBidi"/>
           <w:b/>
           <w:bCs/>
-          <w:lang w:val="en-IL"/>
         </w:rPr>
         <w:t>Error in Recovery Procedure</w:t>
       </w:r>
       <w:r>
         <w:rPr>
           <w:rFonts w:asciiTheme="minorBidi" w:hAnsiTheme="minorBidi"/>
-          <w:lang w:val="en-IL"/>
         </w:rPr>
         <w:t xml:space="preserve">: The attempt to reset IMU2 had the unintended consequence of disrupting data flow from the still-functioning IMU1. This created a </w:t>
       </w:r>
       <w:r>
         <w:rPr>
           <w:rFonts w:asciiTheme="minorBidi" w:hAnsiTheme="minorBidi"/>
-          <w:lang w:val="en-IL"/>
         </w:rPr>
         <w:lastRenderedPageBreak/>
         <w:t>critical navigation data gap during a phase where precise orientation control was essential.</w:t>
@@ -945,7 +893,6 @@
         </w:numPr>
         <w:rPr>
           <w:rFonts w:asciiTheme="minorBidi" w:hAnsiTheme="minorBidi"/>
-          <w:lang w:val="en-IL"/>
         </w:rPr>
       </w:pPr>
       <w:r>
@@ -953,14 +900,12 @@
           <w:rFonts w:asciiTheme="minorBidi" w:hAnsiTheme="minorBidi"/>
           <w:b/>
           <w:bCs/>
-          <w:lang w:val="en-IL"/>
         </w:rPr>
         <w:t>Control System Response</w:t>
       </w:r>
       <w:r>
         <w:rPr>
           <w:rFonts w:asciiTheme="minorBidi" w:hAnsiTheme="minorBidi"/>
-          <w:lang w:val="en-IL"/>
         </w:rPr>
         <w:t>: Without reliable orientation data, the spacecraft's control system was unable to maintain the correct descent attitude. This likely caused the spacecraft to rotate uncontrollably.</w:t>
       </w:r>
@@ -973,7 +918,6 @@
         </w:numPr>
         <w:rPr>
           <w:rFonts w:asciiTheme="minorBidi" w:hAnsiTheme="minorBidi"/>
-          <w:lang w:val="en-IL"/>
         </w:rPr>
       </w:pPr>
       <w:r>
@@ -981,14 +925,12 @@
           <w:rFonts w:asciiTheme="minorBidi" w:hAnsiTheme="minorBidi"/>
           <w:b/>
           <w:bCs/>
-          <w:lang w:val="en-IL"/>
         </w:rPr>
         <w:t>Engine Shutdown</w:t>
       </w:r>
       <w:r>
         <w:rPr>
           <w:rFonts w:asciiTheme="minorBidi" w:hAnsiTheme="minorBidi"/>
-          <w:lang w:val="en-IL"/>
         </w:rPr>
         <w:t>: The flight computer, detecting unreliable orientation data or possibly as a safety measure, may have shut down the main engine. Alternatively, the uncontrolled rotation could have moved the engine's thrust vector in a direction that accelerated rather than decelerated the craft.</w:t>
       </w:r>
@@ -1001,7 +943,6 @@
         </w:numPr>
         <w:rPr>
           <w:rFonts w:asciiTheme="minorBidi" w:hAnsiTheme="minorBidi"/>
-          <w:lang w:val="en-IL"/>
         </w:rPr>
       </w:pPr>
       <w:r>
@@ -1009,14 +950,12 @@
           <w:rFonts w:asciiTheme="minorBidi" w:hAnsiTheme="minorBidi"/>
           <w:b/>
           <w:bCs/>
-          <w:lang w:val="en-IL"/>
         </w:rPr>
         <w:t>Communication Issues</w:t>
       </w:r>
       <w:r>
         <w:rPr>
           <w:rFonts w:asciiTheme="minorBidi" w:hAnsiTheme="minorBidi"/>
-          <w:lang w:val="en-IL"/>
         </w:rPr>
         <w:t>: The orientation problems likely affected the antenna pointing, causing communication disruptions that further complicated recovery efforts.</w:t>
       </w:r>
@@ -1065,7 +1004,21 @@
         <w:rPr>
           <w:rFonts w:asciiTheme="minorBidi" w:hAnsiTheme="minorBidi"/>
         </w:rPr>
-        <w:t xml:space="preserve">In this part, I developed a Java-based simulation to model the descent and landing of the </w:t>
+        <w:t xml:space="preserve">In this part, </w:t>
+      </w:r>
+      <w:proofErr w:type="gramStart"/>
+      <w:r>
+        <w:rPr>
+          <w:rFonts w:asciiTheme="minorBidi" w:hAnsiTheme="minorBidi"/>
+        </w:rPr>
+        <w:t>We</w:t>
+      </w:r>
+      <w:proofErr w:type="gramEnd"/>
+      <w:r>
+        <w:rPr>
+          <w:rFonts w:asciiTheme="minorBidi" w:hAnsiTheme="minorBidi"/>
+        </w:rPr>
+        <w:t xml:space="preserve"> developed a Java-based simulation to model the descent and landing of the </w:t>
       </w:r>
       <w:proofErr w:type="spellStart"/>
       <w:r>
@@ -1756,7 +1709,6 @@
           <w:rFonts w:asciiTheme="minorBidi" w:hAnsiTheme="minorBidi"/>
           <w:b/>
           <w:bCs/>
-          <w:lang w:val="en-IL"/>
         </w:rPr>
       </w:pPr>
       <w:r>
@@ -1764,7 +1716,6 @@
           <w:rFonts w:asciiTheme="minorBidi" w:hAnsiTheme="minorBidi"/>
           <w:b/>
           <w:bCs/>
-          <w:lang w:val="en-IL"/>
         </w:rPr>
         <w:t xml:space="preserve">Graphical Results </w:t>
       </w:r>
@@ -1773,13 +1724,11 @@
       <w:pPr>
         <w:rPr>
           <w:rFonts w:asciiTheme="minorBidi" w:hAnsiTheme="minorBidi"/>
-          <w:lang w:val="en-IL"/>
-        </w:rPr>
-      </w:pPr>
-      <w:r>
-        <w:rPr>
-          <w:rFonts w:asciiTheme="minorBidi" w:hAnsiTheme="minorBidi"/>
-          <w:lang w:val="en-IL"/>
+        </w:rPr>
+      </w:pPr>
+      <w:r>
+        <w:rPr>
+          <w:rFonts w:asciiTheme="minorBidi" w:hAnsiTheme="minorBidi"/>
         </w:rPr>
         <w:t>The following graphs illustrate the simulation performance:</w:t>
       </w:r>
@@ -1792,13 +1741,11 @@
         </w:numPr>
         <w:rPr>
           <w:rFonts w:asciiTheme="minorBidi" w:hAnsiTheme="minorBidi"/>
-          <w:lang w:val="en-IL"/>
-        </w:rPr>
-      </w:pPr>
-      <w:r>
-        <w:rPr>
-          <w:rFonts w:asciiTheme="minorBidi" w:hAnsiTheme="minorBidi"/>
-          <w:lang w:val="en-IL"/>
+        </w:rPr>
+      </w:pPr>
+      <w:r>
+        <w:rPr>
+          <w:rFonts w:asciiTheme="minorBidi" w:hAnsiTheme="minorBidi"/>
         </w:rPr>
         <w:t>Vertical Speed vs Desired Vertical Speed</w:t>
       </w:r>
@@ -1807,7 +1754,6 @@
       <w:pPr>
         <w:rPr>
           <w:rFonts w:asciiTheme="minorBidi" w:hAnsiTheme="minorBidi"/>
-          <w:lang w:val="en-IL"/>
         </w:rPr>
       </w:pPr>
     </w:p>
@@ -1875,13 +1821,11 @@
         </w:numPr>
         <w:rPr>
           <w:rFonts w:asciiTheme="minorBidi" w:hAnsiTheme="minorBidi"/>
-          <w:lang w:val="en-IL"/>
-        </w:rPr>
-      </w:pPr>
-      <w:r>
-        <w:rPr>
-          <w:rFonts w:asciiTheme="minorBidi" w:hAnsiTheme="minorBidi"/>
-          <w:lang w:val="en-IL"/>
+        </w:rPr>
+      </w:pPr>
+      <w:r>
+        <w:rPr>
+          <w:rFonts w:asciiTheme="minorBidi" w:hAnsiTheme="minorBidi"/>
         </w:rPr>
         <w:t>Normalized Thrust (NN) Over Time</w:t>
       </w:r>
@@ -2008,14 +1952,12 @@
         <w:rPr>
           <w:rFonts w:asciiTheme="minorBidi" w:hAnsiTheme="minorBidi"/>
           <w:noProof/>
-          <w:lang w:val="en-IL"/>
         </w:rPr>
       </w:pPr>
       <w:r>
         <w:rPr>
           <w:rFonts w:asciiTheme="minorBidi" w:hAnsiTheme="minorBidi"/>
           <w:noProof/>
-          <w:lang w:val="en-IL"/>
         </w:rPr>
         <w:lastRenderedPageBreak/>
         <w:t>Altitude Over Time</w:t>
@@ -2085,13 +2027,11 @@
         </w:numPr>
         <w:rPr>
           <w:rFonts w:asciiTheme="minorBidi" w:hAnsiTheme="minorBidi"/>
-          <w:lang w:val="en-IL"/>
-        </w:rPr>
-      </w:pPr>
-      <w:r>
-        <w:rPr>
-          <w:rFonts w:asciiTheme="minorBidi" w:hAnsiTheme="minorBidi"/>
-          <w:lang w:val="en-IL"/>
+        </w:rPr>
+      </w:pPr>
+      <w:r>
+        <w:rPr>
+          <w:rFonts w:asciiTheme="minorBidi" w:hAnsiTheme="minorBidi"/>
         </w:rPr>
         <w:t>Horizontal Speed</w:t>
       </w:r>
@@ -2107,7 +2047,6 @@
       <w:pPr>
         <w:rPr>
           <w:rFonts w:asciiTheme="minorBidi" w:hAnsiTheme="minorBidi"/>
-          <w:lang w:val="en-IL"/>
         </w:rPr>
       </w:pPr>
       <w:r>
@@ -2158,15 +2097,13 @@
           <w:rFonts w:asciiTheme="minorBidi" w:hAnsiTheme="minorBidi"/>
           <w:b/>
           <w:bCs/>
-          <w:lang w:val="en-IL"/>
-        </w:rPr>
-      </w:pPr>
-    </w:p>
-    <w:p>
-      <w:pPr>
-        <w:rPr>
-          <w:rFonts w:asciiTheme="minorBidi" w:hAnsiTheme="minorBidi"/>
-          <w:lang w:val="en-IL"/>
+        </w:rPr>
+      </w:pPr>
+    </w:p>
+    <w:p>
+      <w:pPr>
+        <w:rPr>
+          <w:rFonts w:asciiTheme="minorBidi" w:hAnsiTheme="minorBidi"/>
         </w:rPr>
       </w:pPr>
     </w:p>
@@ -4990,6 +4927,7 @@
   <w:style w:type="character" w:default="1" w:styleId="DefaultParagraphFont">
     <w:name w:val="Default Paragraph Font"/>
     <w:uiPriority w:val="1"/>
+    <w:semiHidden/>
     <w:unhideWhenUsed/>
   </w:style>
   <w:style w:type="table" w:default="1" w:styleId="TableNormal">

</xml_diff>